<commit_message>
Added use case for reviewing previous plagerisim reports.
</commit_message>
<xml_diff>
--- a/Phase_A/Use_Cases/Instructor_Examines_Prior_Plagerism_Report.docx
+++ b/Phase_A/Use_Cases/Instructor_Examines_Prior_Plagerism_Report.docx
@@ -10,13 +10,13 @@
         <w:tblLook w:val="04A0" w:firstRow="1" w:lastRow="0" w:firstColumn="1" w:lastColumn="0" w:noHBand="0" w:noVBand="1"/>
       </w:tblPr>
       <w:tblGrid>
-        <w:gridCol w:w="4675"/>
-        <w:gridCol w:w="4675"/>
+        <w:gridCol w:w="1705"/>
+        <w:gridCol w:w="7645"/>
       </w:tblGrid>
       <w:tr>
         <w:tc>
           <w:tcPr>
-            <w:tcW w:w="4675" w:type="dxa"/>
+            <w:tcW w:w="1705" w:type="dxa"/>
             <w:tcBorders>
               <w:top w:val="single" w:sz="4" w:space="0" w:color="auto"/>
               <w:left w:val="single" w:sz="4" w:space="0" w:color="auto"/>
@@ -32,7 +32,6 @@
                 <w:b/>
               </w:rPr>
             </w:pPr>
-            <w:bookmarkStart w:id="0" w:name="_GoBack" w:colFirst="0" w:colLast="0"/>
             <w:r>
               <w:rPr>
                 <w:b/>
@@ -43,25 +42,35 @@
         </w:tc>
         <w:tc>
           <w:tcPr>
-            <w:tcW w:w="4675" w:type="dxa"/>
-            <w:tcBorders>
-              <w:top w:val="single" w:sz="4" w:space="0" w:color="auto"/>
-              <w:left w:val="single" w:sz="4" w:space="0" w:color="auto"/>
-              <w:bottom w:val="single" w:sz="4" w:space="0" w:color="auto"/>
-              <w:right w:val="single" w:sz="4" w:space="0" w:color="auto"/>
-            </w:tcBorders>
-          </w:tcPr>
-          <w:p>
-            <w:pPr>
-              <w:spacing w:line="240" w:lineRule="auto"/>
-            </w:pPr>
+            <w:tcW w:w="7645" w:type="dxa"/>
+            <w:tcBorders>
+              <w:top w:val="single" w:sz="4" w:space="0" w:color="auto"/>
+              <w:left w:val="single" w:sz="4" w:space="0" w:color="auto"/>
+              <w:bottom w:val="single" w:sz="4" w:space="0" w:color="auto"/>
+              <w:right w:val="single" w:sz="4" w:space="0" w:color="auto"/>
+            </w:tcBorders>
+          </w:tcPr>
+          <w:p>
+            <w:pPr>
+              <w:spacing w:line="240" w:lineRule="auto"/>
+              <w:rPr>
+                <w:rFonts w:cstheme="minorHAnsi"/>
+              </w:rPr>
+            </w:pPr>
+            <w:r>
+              <w:rPr>
+                <w:rFonts w:cstheme="minorHAnsi"/>
+                <w:color w:val="000000"/>
+              </w:rPr>
+              <w:t>Examine Saved Plagiarism Detection Report</w:t>
+            </w:r>
           </w:p>
         </w:tc>
       </w:tr>
       <w:tr>
         <w:tc>
           <w:tcPr>
-            <w:tcW w:w="4675" w:type="dxa"/>
+            <w:tcW w:w="1705" w:type="dxa"/>
             <w:tcBorders>
               <w:top w:val="single" w:sz="4" w:space="0" w:color="auto"/>
               <w:left w:val="single" w:sz="4" w:space="0" w:color="auto"/>
@@ -87,25 +96,34 @@
         </w:tc>
         <w:tc>
           <w:tcPr>
-            <w:tcW w:w="4675" w:type="dxa"/>
-            <w:tcBorders>
-              <w:top w:val="single" w:sz="4" w:space="0" w:color="auto"/>
-              <w:left w:val="single" w:sz="4" w:space="0" w:color="auto"/>
-              <w:bottom w:val="single" w:sz="4" w:space="0" w:color="auto"/>
-              <w:right w:val="single" w:sz="4" w:space="0" w:color="auto"/>
-            </w:tcBorders>
-          </w:tcPr>
-          <w:p>
-            <w:pPr>
-              <w:spacing w:line="240" w:lineRule="auto"/>
-            </w:pPr>
+            <w:tcW w:w="7645" w:type="dxa"/>
+            <w:tcBorders>
+              <w:top w:val="single" w:sz="4" w:space="0" w:color="auto"/>
+              <w:left w:val="single" w:sz="4" w:space="0" w:color="auto"/>
+              <w:bottom w:val="single" w:sz="4" w:space="0" w:color="auto"/>
+              <w:right w:val="single" w:sz="4" w:space="0" w:color="auto"/>
+            </w:tcBorders>
+          </w:tcPr>
+          <w:p>
+            <w:pPr>
+              <w:spacing w:line="240" w:lineRule="auto"/>
+              <w:rPr>
+                <w:rFonts w:cstheme="minorHAnsi"/>
+              </w:rPr>
+            </w:pPr>
+            <w:r>
+              <w:rPr>
+                <w:rFonts w:cstheme="minorHAnsi"/>
+              </w:rPr>
+              <w:t>Instructor</w:t>
+            </w:r>
           </w:p>
         </w:tc>
       </w:tr>
       <w:tr>
         <w:tc>
           <w:tcPr>
-            <w:tcW w:w="4675" w:type="dxa"/>
+            <w:tcW w:w="1705" w:type="dxa"/>
             <w:tcBorders>
               <w:top w:val="single" w:sz="4" w:space="0" w:color="auto"/>
               <w:left w:val="single" w:sz="4" w:space="0" w:color="auto"/>
@@ -131,25 +149,51 @@
         </w:tc>
         <w:tc>
           <w:tcPr>
-            <w:tcW w:w="4675" w:type="dxa"/>
-            <w:tcBorders>
-              <w:top w:val="single" w:sz="4" w:space="0" w:color="auto"/>
-              <w:left w:val="single" w:sz="4" w:space="0" w:color="auto"/>
-              <w:bottom w:val="single" w:sz="4" w:space="0" w:color="auto"/>
-              <w:right w:val="single" w:sz="4" w:space="0" w:color="auto"/>
-            </w:tcBorders>
-          </w:tcPr>
-          <w:p>
-            <w:pPr>
-              <w:spacing w:line="240" w:lineRule="auto"/>
-            </w:pPr>
+            <w:tcW w:w="7645" w:type="dxa"/>
+            <w:tcBorders>
+              <w:top w:val="single" w:sz="4" w:space="0" w:color="auto"/>
+              <w:left w:val="single" w:sz="4" w:space="0" w:color="auto"/>
+              <w:bottom w:val="single" w:sz="4" w:space="0" w:color="auto"/>
+              <w:right w:val="single" w:sz="4" w:space="0" w:color="auto"/>
+            </w:tcBorders>
+          </w:tcPr>
+          <w:p>
+            <w:pPr>
+              <w:spacing w:line="240" w:lineRule="auto"/>
+              <w:rPr>
+                <w:rFonts w:cstheme="minorHAnsi"/>
+              </w:rPr>
+            </w:pPr>
+            <w:r>
+              <w:rPr>
+                <w:rFonts w:cstheme="minorHAnsi"/>
+                <w:color w:val="000000"/>
+              </w:rPr>
+              <w:t xml:space="preserve">The aim of the Instructor is to review reports previously generated by </w:t>
+            </w:r>
+            <w:proofErr w:type="gramStart"/>
+            <w:r>
+              <w:rPr>
+                <w:rFonts w:cstheme="minorHAnsi"/>
+                <w:color w:val="000000"/>
+              </w:rPr>
+              <w:t>the  plagiarism</w:t>
+            </w:r>
+            <w:proofErr w:type="gramEnd"/>
+            <w:r>
+              <w:rPr>
+                <w:rFonts w:cstheme="minorHAnsi"/>
+                <w:color w:val="000000"/>
+              </w:rPr>
+              <w:t xml:space="preserve"> detector.</w:t>
+            </w:r>
           </w:p>
         </w:tc>
       </w:tr>
       <w:tr>
         <w:tc>
           <w:tcPr>
-            <w:tcW w:w="4675" w:type="dxa"/>
+            <w:tcW w:w="1705" w:type="dxa"/>
             <w:tcBorders>
               <w:top w:val="single" w:sz="4" w:space="0" w:color="auto"/>
               <w:left w:val="single" w:sz="4" w:space="0" w:color="auto"/>
@@ -175,25 +219,124 @@
         </w:tc>
         <w:tc>
           <w:tcPr>
-            <w:tcW w:w="4675" w:type="dxa"/>
-            <w:tcBorders>
-              <w:top w:val="single" w:sz="4" w:space="0" w:color="auto"/>
-              <w:left w:val="single" w:sz="4" w:space="0" w:color="auto"/>
-              <w:bottom w:val="single" w:sz="4" w:space="0" w:color="auto"/>
-              <w:right w:val="single" w:sz="4" w:space="0" w:color="auto"/>
-            </w:tcBorders>
-          </w:tcPr>
-          <w:p>
-            <w:pPr>
-              <w:spacing w:line="240" w:lineRule="auto"/>
-            </w:pPr>
+            <w:tcW w:w="7645" w:type="dxa"/>
+            <w:tcBorders>
+              <w:top w:val="single" w:sz="4" w:space="0" w:color="auto"/>
+              <w:left w:val="single" w:sz="4" w:space="0" w:color="auto"/>
+              <w:bottom w:val="single" w:sz="4" w:space="0" w:color="auto"/>
+              <w:right w:val="single" w:sz="4" w:space="0" w:color="auto"/>
+            </w:tcBorders>
+          </w:tcPr>
+          <w:p>
+            <w:pPr>
+              <w:pStyle w:val="NormalWeb"/>
+              <w:numPr>
+                <w:ilvl w:val="0"/>
+                <w:numId w:val="1"/>
+              </w:numPr>
+              <w:spacing w:before="0" w:beforeAutospacing="0" w:after="0" w:afterAutospacing="0"/>
+              <w:textAlignment w:val="baseline"/>
+              <w:rPr>
+                <w:rFonts w:asciiTheme="minorHAnsi" w:hAnsiTheme="minorHAnsi" w:cstheme="minorHAnsi"/>
+                <w:color w:val="000000"/>
+                <w:sz w:val="22"/>
+                <w:szCs w:val="22"/>
+              </w:rPr>
+            </w:pPr>
+            <w:r>
+              <w:rPr>
+                <w:rFonts w:asciiTheme="minorHAnsi" w:hAnsiTheme="minorHAnsi" w:cstheme="minorHAnsi"/>
+                <w:color w:val="000000"/>
+                <w:sz w:val="22"/>
+                <w:szCs w:val="22"/>
+              </w:rPr>
+              <w:t>The Instructor should have an account.</w:t>
+            </w:r>
+          </w:p>
+          <w:p>
+            <w:pPr>
+              <w:pStyle w:val="NormalWeb"/>
+              <w:numPr>
+                <w:ilvl w:val="0"/>
+                <w:numId w:val="1"/>
+              </w:numPr>
+              <w:spacing w:before="0" w:beforeAutospacing="0" w:after="0" w:afterAutospacing="0"/>
+              <w:textAlignment w:val="baseline"/>
+              <w:rPr>
+                <w:rFonts w:asciiTheme="minorHAnsi" w:hAnsiTheme="minorHAnsi" w:cstheme="minorHAnsi"/>
+                <w:color w:val="000000"/>
+                <w:sz w:val="22"/>
+                <w:szCs w:val="22"/>
+              </w:rPr>
+            </w:pPr>
+            <w:r>
+              <w:rPr>
+                <w:rFonts w:asciiTheme="minorHAnsi" w:hAnsiTheme="minorHAnsi" w:cstheme="minorHAnsi"/>
+                <w:color w:val="000000"/>
+                <w:sz w:val="22"/>
+                <w:szCs w:val="22"/>
+              </w:rPr>
+              <w:t>The instructor should be logged in.</w:t>
+            </w:r>
+          </w:p>
+          <w:p>
+            <w:pPr>
+              <w:pStyle w:val="NormalWeb"/>
+              <w:numPr>
+                <w:ilvl w:val="0"/>
+                <w:numId w:val="1"/>
+              </w:numPr>
+              <w:spacing w:before="0" w:beforeAutospacing="0" w:after="0" w:afterAutospacing="0"/>
+              <w:textAlignment w:val="baseline"/>
+              <w:rPr>
+                <w:rFonts w:asciiTheme="minorHAnsi" w:hAnsiTheme="minorHAnsi" w:cstheme="minorHAnsi"/>
+                <w:color w:val="000000"/>
+                <w:sz w:val="22"/>
+                <w:szCs w:val="22"/>
+              </w:rPr>
+            </w:pPr>
+            <w:r>
+              <w:rPr>
+                <w:rFonts w:asciiTheme="minorHAnsi" w:hAnsiTheme="minorHAnsi" w:cstheme="minorHAnsi"/>
+                <w:color w:val="000000"/>
+                <w:sz w:val="22"/>
+                <w:szCs w:val="22"/>
+              </w:rPr>
+              <w:t>The Instructor should have access to assignments.</w:t>
+            </w:r>
+          </w:p>
+          <w:p>
+            <w:pPr>
+              <w:pStyle w:val="NormalWeb"/>
+              <w:numPr>
+                <w:ilvl w:val="0"/>
+                <w:numId w:val="1"/>
+              </w:numPr>
+              <w:spacing w:before="0" w:beforeAutospacing="0" w:after="0" w:afterAutospacing="0"/>
+              <w:textAlignment w:val="baseline"/>
+              <w:rPr>
+                <w:rFonts w:asciiTheme="minorHAnsi" w:hAnsiTheme="minorHAnsi" w:cstheme="minorHAnsi"/>
+                <w:color w:val="000000"/>
+                <w:sz w:val="22"/>
+                <w:szCs w:val="22"/>
+              </w:rPr>
+            </w:pPr>
+            <w:r>
+              <w:rPr>
+                <w:rFonts w:asciiTheme="minorHAnsi" w:hAnsiTheme="minorHAnsi" w:cstheme="minorHAnsi"/>
+                <w:color w:val="000000"/>
+                <w:sz w:val="22"/>
+                <w:szCs w:val="22"/>
+              </w:rPr>
+              <w:t>The Instructor should have already generated a plagiarism report for at least one assignment</w:t>
+            </w:r>
           </w:p>
         </w:tc>
       </w:tr>
       <w:tr>
         <w:tc>
           <w:tcPr>
-            <w:tcW w:w="4675" w:type="dxa"/>
+            <w:tcW w:w="1705" w:type="dxa"/>
             <w:tcBorders>
               <w:top w:val="single" w:sz="4" w:space="0" w:color="auto"/>
               <w:left w:val="single" w:sz="4" w:space="0" w:color="auto"/>
@@ -219,25 +362,35 @@
         </w:tc>
         <w:tc>
           <w:tcPr>
-            <w:tcW w:w="4675" w:type="dxa"/>
-            <w:tcBorders>
-              <w:top w:val="single" w:sz="4" w:space="0" w:color="auto"/>
-              <w:left w:val="single" w:sz="4" w:space="0" w:color="auto"/>
-              <w:bottom w:val="single" w:sz="4" w:space="0" w:color="auto"/>
-              <w:right w:val="single" w:sz="4" w:space="0" w:color="auto"/>
-            </w:tcBorders>
-          </w:tcPr>
-          <w:p>
-            <w:pPr>
-              <w:spacing w:line="240" w:lineRule="auto"/>
-            </w:pPr>
+            <w:tcW w:w="7645" w:type="dxa"/>
+            <w:tcBorders>
+              <w:top w:val="single" w:sz="4" w:space="0" w:color="auto"/>
+              <w:left w:val="single" w:sz="4" w:space="0" w:color="auto"/>
+              <w:bottom w:val="single" w:sz="4" w:space="0" w:color="auto"/>
+              <w:right w:val="single" w:sz="4" w:space="0" w:color="auto"/>
+            </w:tcBorders>
+          </w:tcPr>
+          <w:p>
+            <w:pPr>
+              <w:spacing w:line="240" w:lineRule="auto"/>
+              <w:rPr>
+                <w:rFonts w:cstheme="minorHAnsi"/>
+              </w:rPr>
+            </w:pPr>
+            <w:r>
+              <w:rPr>
+                <w:rFonts w:cstheme="minorHAnsi"/>
+                <w:color w:val="000000"/>
+              </w:rPr>
+              <w:t>The Instructor clicks on the Review button on homepage.</w:t>
+            </w:r>
           </w:p>
         </w:tc>
       </w:tr>
       <w:tr>
         <w:tc>
           <w:tcPr>
-            <w:tcW w:w="4675" w:type="dxa"/>
+            <w:tcW w:w="1705" w:type="dxa"/>
             <w:tcBorders>
               <w:top w:val="single" w:sz="4" w:space="0" w:color="auto"/>
               <w:left w:val="single" w:sz="4" w:space="0" w:color="auto"/>
@@ -263,25 +416,176 @@
         </w:tc>
         <w:tc>
           <w:tcPr>
-            <w:tcW w:w="4675" w:type="dxa"/>
-            <w:tcBorders>
-              <w:top w:val="single" w:sz="4" w:space="0" w:color="auto"/>
-              <w:left w:val="single" w:sz="4" w:space="0" w:color="auto"/>
-              <w:bottom w:val="single" w:sz="4" w:space="0" w:color="auto"/>
-              <w:right w:val="single" w:sz="4" w:space="0" w:color="auto"/>
-            </w:tcBorders>
-          </w:tcPr>
-          <w:p>
-            <w:pPr>
-              <w:spacing w:line="240" w:lineRule="auto"/>
-            </w:pPr>
+            <w:tcW w:w="7645" w:type="dxa"/>
+            <w:tcBorders>
+              <w:top w:val="single" w:sz="4" w:space="0" w:color="auto"/>
+              <w:left w:val="single" w:sz="4" w:space="0" w:color="auto"/>
+              <w:bottom w:val="single" w:sz="4" w:space="0" w:color="auto"/>
+              <w:right w:val="single" w:sz="4" w:space="0" w:color="auto"/>
+            </w:tcBorders>
+          </w:tcPr>
+          <w:p>
+            <w:pPr>
+              <w:pStyle w:val="NormalWeb"/>
+              <w:numPr>
+                <w:ilvl w:val="0"/>
+                <w:numId w:val="2"/>
+              </w:numPr>
+              <w:spacing w:before="0" w:beforeAutospacing="0" w:after="0" w:afterAutospacing="0"/>
+              <w:textAlignment w:val="baseline"/>
+              <w:rPr>
+                <w:rFonts w:asciiTheme="minorHAnsi" w:hAnsiTheme="minorHAnsi" w:cstheme="minorHAnsi"/>
+                <w:color w:val="000000"/>
+                <w:sz w:val="22"/>
+                <w:szCs w:val="22"/>
+              </w:rPr>
+            </w:pPr>
+            <w:r>
+              <w:rPr>
+                <w:rFonts w:asciiTheme="minorHAnsi" w:hAnsiTheme="minorHAnsi" w:cstheme="minorHAnsi"/>
+                <w:color w:val="000000"/>
+                <w:sz w:val="22"/>
+                <w:szCs w:val="22"/>
+              </w:rPr>
+              <w:t>The Instructor clicks on the Review button.</w:t>
+            </w:r>
+          </w:p>
+          <w:p>
+            <w:pPr>
+              <w:pStyle w:val="NormalWeb"/>
+              <w:numPr>
+                <w:ilvl w:val="0"/>
+                <w:numId w:val="2"/>
+              </w:numPr>
+              <w:spacing w:before="0" w:beforeAutospacing="0" w:after="0" w:afterAutospacing="0"/>
+              <w:textAlignment w:val="baseline"/>
+              <w:rPr>
+                <w:rFonts w:asciiTheme="minorHAnsi" w:hAnsiTheme="minorHAnsi" w:cstheme="minorHAnsi"/>
+                <w:color w:val="000000"/>
+                <w:sz w:val="22"/>
+                <w:szCs w:val="22"/>
+              </w:rPr>
+            </w:pPr>
+            <w:r>
+              <w:rPr>
+                <w:rFonts w:asciiTheme="minorHAnsi" w:hAnsiTheme="minorHAnsi" w:cstheme="minorHAnsi"/>
+                <w:color w:val="000000"/>
+                <w:sz w:val="22"/>
+                <w:szCs w:val="22"/>
+              </w:rPr>
+              <w:t>The Instructor clicks on one of his courses.</w:t>
+            </w:r>
+          </w:p>
+          <w:p>
+            <w:pPr>
+              <w:pStyle w:val="NormalWeb"/>
+              <w:numPr>
+                <w:ilvl w:val="0"/>
+                <w:numId w:val="2"/>
+              </w:numPr>
+              <w:spacing w:before="0" w:beforeAutospacing="0" w:after="0" w:afterAutospacing="0"/>
+              <w:textAlignment w:val="baseline"/>
+              <w:rPr>
+                <w:rFonts w:asciiTheme="minorHAnsi" w:hAnsiTheme="minorHAnsi" w:cstheme="minorHAnsi"/>
+                <w:color w:val="000000"/>
+                <w:sz w:val="22"/>
+                <w:szCs w:val="22"/>
+              </w:rPr>
+            </w:pPr>
+            <w:r>
+              <w:rPr>
+                <w:rFonts w:asciiTheme="minorHAnsi" w:hAnsiTheme="minorHAnsi" w:cstheme="minorHAnsi"/>
+                <w:color w:val="000000"/>
+                <w:sz w:val="22"/>
+                <w:szCs w:val="22"/>
+              </w:rPr>
+              <w:t>The Instructor clicks on one the selected course’s assignments.</w:t>
+            </w:r>
+          </w:p>
+          <w:p>
+            <w:pPr>
+              <w:pStyle w:val="NormalWeb"/>
+              <w:numPr>
+                <w:ilvl w:val="0"/>
+                <w:numId w:val="2"/>
+              </w:numPr>
+              <w:spacing w:before="0" w:beforeAutospacing="0" w:after="0" w:afterAutospacing="0"/>
+              <w:textAlignment w:val="baseline"/>
+              <w:rPr>
+                <w:rFonts w:asciiTheme="minorHAnsi" w:hAnsiTheme="minorHAnsi" w:cstheme="minorHAnsi"/>
+                <w:color w:val="000000"/>
+                <w:sz w:val="22"/>
+                <w:szCs w:val="22"/>
+              </w:rPr>
+            </w:pPr>
+            <w:r>
+              <w:rPr>
+                <w:rFonts w:asciiTheme="minorHAnsi" w:hAnsiTheme="minorHAnsi" w:cstheme="minorHAnsi"/>
+                <w:color w:val="000000"/>
+                <w:sz w:val="22"/>
+                <w:szCs w:val="22"/>
+              </w:rPr>
+              <w:t>The Instructor clicks on one of the assignment’s previously generated reports.</w:t>
+            </w:r>
+          </w:p>
+          <w:p>
+            <w:pPr>
+              <w:pStyle w:val="NormalWeb"/>
+              <w:numPr>
+                <w:ilvl w:val="0"/>
+                <w:numId w:val="2"/>
+              </w:numPr>
+              <w:spacing w:before="0" w:beforeAutospacing="0" w:after="0" w:afterAutospacing="0"/>
+              <w:textAlignment w:val="baseline"/>
+              <w:rPr>
+                <w:rFonts w:asciiTheme="minorHAnsi" w:hAnsiTheme="minorHAnsi" w:cstheme="minorHAnsi"/>
+                <w:color w:val="000000"/>
+                <w:sz w:val="22"/>
+                <w:szCs w:val="22"/>
+              </w:rPr>
+            </w:pPr>
+            <w:r>
+              <w:rPr>
+                <w:rFonts w:asciiTheme="minorHAnsi" w:hAnsiTheme="minorHAnsi" w:cstheme="minorHAnsi"/>
+                <w:color w:val="000000"/>
+                <w:sz w:val="22"/>
+                <w:szCs w:val="22"/>
+              </w:rPr>
+              <w:t>The Instructor is presented with a list of instances of reported plagiarism.</w:t>
+            </w:r>
+          </w:p>
+          <w:p>
+            <w:pPr>
+              <w:pStyle w:val="NormalWeb"/>
+              <w:numPr>
+                <w:ilvl w:val="0"/>
+                <w:numId w:val="2"/>
+              </w:numPr>
+              <w:spacing w:before="0" w:beforeAutospacing="0" w:after="0" w:afterAutospacing="0"/>
+              <w:textAlignment w:val="baseline"/>
+              <w:rPr>
+                <w:rFonts w:asciiTheme="minorHAnsi" w:hAnsiTheme="minorHAnsi" w:cstheme="minorHAnsi"/>
+                <w:color w:val="000000"/>
+                <w:sz w:val="22"/>
+                <w:szCs w:val="22"/>
+              </w:rPr>
+            </w:pPr>
+            <w:r>
+              <w:rPr>
+                <w:rFonts w:asciiTheme="minorHAnsi" w:hAnsiTheme="minorHAnsi" w:cstheme="minorHAnsi"/>
+                <w:color w:val="000000"/>
+                <w:sz w:val="22"/>
+                <w:szCs w:val="22"/>
+              </w:rPr>
+              <w:t>The Instructor can click on an instance of plagiarism to review details.  </w:t>
+            </w:r>
           </w:p>
         </w:tc>
       </w:tr>
       <w:tr>
         <w:tc>
           <w:tcPr>
-            <w:tcW w:w="4675" w:type="dxa"/>
+            <w:tcW w:w="1705" w:type="dxa"/>
             <w:tcBorders>
               <w:top w:val="single" w:sz="4" w:space="0" w:color="auto"/>
               <w:left w:val="single" w:sz="4" w:space="0" w:color="auto"/>
@@ -307,25 +611,34 @@
         </w:tc>
         <w:tc>
           <w:tcPr>
-            <w:tcW w:w="4675" w:type="dxa"/>
-            <w:tcBorders>
-              <w:top w:val="single" w:sz="4" w:space="0" w:color="auto"/>
-              <w:left w:val="single" w:sz="4" w:space="0" w:color="auto"/>
-              <w:bottom w:val="single" w:sz="4" w:space="0" w:color="auto"/>
-              <w:right w:val="single" w:sz="4" w:space="0" w:color="auto"/>
-            </w:tcBorders>
-          </w:tcPr>
-          <w:p>
-            <w:pPr>
-              <w:spacing w:line="240" w:lineRule="auto"/>
-            </w:pPr>
+            <w:tcW w:w="7645" w:type="dxa"/>
+            <w:tcBorders>
+              <w:top w:val="single" w:sz="4" w:space="0" w:color="auto"/>
+              <w:left w:val="single" w:sz="4" w:space="0" w:color="auto"/>
+              <w:bottom w:val="single" w:sz="4" w:space="0" w:color="auto"/>
+              <w:right w:val="single" w:sz="4" w:space="0" w:color="auto"/>
+            </w:tcBorders>
+          </w:tcPr>
+          <w:p>
+            <w:pPr>
+              <w:spacing w:line="240" w:lineRule="auto"/>
+              <w:rPr>
+                <w:rFonts w:cstheme="minorHAnsi"/>
+              </w:rPr>
+            </w:pPr>
+            <w:r>
+              <w:rPr>
+                <w:rFonts w:cstheme="minorHAnsi"/>
+              </w:rPr>
+              <w:t>N/A</w:t>
+            </w:r>
           </w:p>
         </w:tc>
       </w:tr>
       <w:tr>
         <w:tc>
           <w:tcPr>
-            <w:tcW w:w="4675" w:type="dxa"/>
+            <w:tcW w:w="1705" w:type="dxa"/>
             <w:tcBorders>
               <w:top w:val="single" w:sz="4" w:space="0" w:color="auto"/>
               <w:left w:val="single" w:sz="4" w:space="0" w:color="auto"/>
@@ -351,25 +664,35 @@
         </w:tc>
         <w:tc>
           <w:tcPr>
-            <w:tcW w:w="4675" w:type="dxa"/>
-            <w:tcBorders>
-              <w:top w:val="single" w:sz="4" w:space="0" w:color="auto"/>
-              <w:left w:val="single" w:sz="4" w:space="0" w:color="auto"/>
-              <w:bottom w:val="single" w:sz="4" w:space="0" w:color="auto"/>
-              <w:right w:val="single" w:sz="4" w:space="0" w:color="auto"/>
-            </w:tcBorders>
-          </w:tcPr>
-          <w:p>
-            <w:pPr>
-              <w:spacing w:line="240" w:lineRule="auto"/>
-            </w:pPr>
+            <w:tcW w:w="7645" w:type="dxa"/>
+            <w:tcBorders>
+              <w:top w:val="single" w:sz="4" w:space="0" w:color="auto"/>
+              <w:left w:val="single" w:sz="4" w:space="0" w:color="auto"/>
+              <w:bottom w:val="single" w:sz="4" w:space="0" w:color="auto"/>
+              <w:right w:val="single" w:sz="4" w:space="0" w:color="auto"/>
+            </w:tcBorders>
+          </w:tcPr>
+          <w:p>
+            <w:pPr>
+              <w:spacing w:line="240" w:lineRule="auto"/>
+              <w:rPr>
+                <w:rFonts w:cstheme="minorHAnsi"/>
+              </w:rPr>
+            </w:pPr>
+            <w:r>
+              <w:rPr>
+                <w:rFonts w:cstheme="minorHAnsi"/>
+                <w:color w:val="000000"/>
+              </w:rPr>
+              <w:t>Medium, not urgent</w:t>
+            </w:r>
           </w:p>
         </w:tc>
       </w:tr>
       <w:tr>
         <w:tc>
           <w:tcPr>
-            <w:tcW w:w="4675" w:type="dxa"/>
+            <w:tcW w:w="1705" w:type="dxa"/>
             <w:tcBorders>
               <w:top w:val="single" w:sz="4" w:space="0" w:color="auto"/>
               <w:left w:val="single" w:sz="4" w:space="0" w:color="auto"/>
@@ -395,25 +718,34 @@
         </w:tc>
         <w:tc>
           <w:tcPr>
-            <w:tcW w:w="4675" w:type="dxa"/>
-            <w:tcBorders>
-              <w:top w:val="single" w:sz="4" w:space="0" w:color="auto"/>
-              <w:left w:val="single" w:sz="4" w:space="0" w:color="auto"/>
-              <w:bottom w:val="single" w:sz="4" w:space="0" w:color="auto"/>
-              <w:right w:val="single" w:sz="4" w:space="0" w:color="auto"/>
-            </w:tcBorders>
-          </w:tcPr>
-          <w:p>
-            <w:pPr>
-              <w:spacing w:line="240" w:lineRule="auto"/>
-            </w:pPr>
+            <w:tcW w:w="7645" w:type="dxa"/>
+            <w:tcBorders>
+              <w:top w:val="single" w:sz="4" w:space="0" w:color="auto"/>
+              <w:left w:val="single" w:sz="4" w:space="0" w:color="auto"/>
+              <w:bottom w:val="single" w:sz="4" w:space="0" w:color="auto"/>
+              <w:right w:val="single" w:sz="4" w:space="0" w:color="auto"/>
+            </w:tcBorders>
+          </w:tcPr>
+          <w:p>
+            <w:pPr>
+              <w:spacing w:line="240" w:lineRule="auto"/>
+              <w:rPr>
+                <w:rFonts w:cstheme="minorHAnsi"/>
+              </w:rPr>
+            </w:pPr>
+            <w:r>
+              <w:rPr>
+                <w:rFonts w:cstheme="minorHAnsi"/>
+              </w:rPr>
+              <w:t>Phase C</w:t>
+            </w:r>
           </w:p>
         </w:tc>
       </w:tr>
       <w:tr>
         <w:tc>
           <w:tcPr>
-            <w:tcW w:w="4675" w:type="dxa"/>
+            <w:tcW w:w="1705" w:type="dxa"/>
             <w:tcBorders>
               <w:top w:val="single" w:sz="4" w:space="0" w:color="auto"/>
               <w:left w:val="single" w:sz="4" w:space="0" w:color="auto"/>
@@ -439,25 +771,35 @@
         </w:tc>
         <w:tc>
           <w:tcPr>
-            <w:tcW w:w="4675" w:type="dxa"/>
-            <w:tcBorders>
-              <w:top w:val="single" w:sz="4" w:space="0" w:color="auto"/>
-              <w:left w:val="single" w:sz="4" w:space="0" w:color="auto"/>
-              <w:bottom w:val="single" w:sz="4" w:space="0" w:color="auto"/>
-              <w:right w:val="single" w:sz="4" w:space="0" w:color="auto"/>
-            </w:tcBorders>
-          </w:tcPr>
-          <w:p>
-            <w:pPr>
-              <w:spacing w:line="240" w:lineRule="auto"/>
-            </w:pPr>
+            <w:tcW w:w="7645" w:type="dxa"/>
+            <w:tcBorders>
+              <w:top w:val="single" w:sz="4" w:space="0" w:color="auto"/>
+              <w:left w:val="single" w:sz="4" w:space="0" w:color="auto"/>
+              <w:bottom w:val="single" w:sz="4" w:space="0" w:color="auto"/>
+              <w:right w:val="single" w:sz="4" w:space="0" w:color="auto"/>
+            </w:tcBorders>
+          </w:tcPr>
+          <w:p>
+            <w:pPr>
+              <w:spacing w:line="240" w:lineRule="auto"/>
+              <w:rPr>
+                <w:rFonts w:cstheme="minorHAnsi"/>
+              </w:rPr>
+            </w:pPr>
+            <w:r>
+              <w:rPr>
+                <w:rFonts w:cstheme="minorHAnsi"/>
+                <w:color w:val="000000"/>
+              </w:rPr>
+              <w:t>The Instructor interacts with the system through a web interface.</w:t>
+            </w:r>
           </w:p>
         </w:tc>
       </w:tr>
       <w:tr>
         <w:tc>
           <w:tcPr>
-            <w:tcW w:w="4675" w:type="dxa"/>
+            <w:tcW w:w="1705" w:type="dxa"/>
             <w:tcBorders>
               <w:top w:val="single" w:sz="4" w:space="0" w:color="auto"/>
               <w:left w:val="single" w:sz="4" w:space="0" w:color="auto"/>
@@ -483,25 +825,35 @@
         </w:tc>
         <w:tc>
           <w:tcPr>
-            <w:tcW w:w="4675" w:type="dxa"/>
-            <w:tcBorders>
-              <w:top w:val="single" w:sz="4" w:space="0" w:color="auto"/>
-              <w:left w:val="single" w:sz="4" w:space="0" w:color="auto"/>
-              <w:bottom w:val="single" w:sz="4" w:space="0" w:color="auto"/>
-              <w:right w:val="single" w:sz="4" w:space="0" w:color="auto"/>
-            </w:tcBorders>
-          </w:tcPr>
-          <w:p>
-            <w:pPr>
-              <w:spacing w:line="240" w:lineRule="auto"/>
-            </w:pPr>
+            <w:tcW w:w="7645" w:type="dxa"/>
+            <w:tcBorders>
+              <w:top w:val="single" w:sz="4" w:space="0" w:color="auto"/>
+              <w:left w:val="single" w:sz="4" w:space="0" w:color="auto"/>
+              <w:bottom w:val="single" w:sz="4" w:space="0" w:color="auto"/>
+              <w:right w:val="single" w:sz="4" w:space="0" w:color="auto"/>
+            </w:tcBorders>
+          </w:tcPr>
+          <w:p>
+            <w:pPr>
+              <w:spacing w:line="240" w:lineRule="auto"/>
+              <w:rPr>
+                <w:rFonts w:cstheme="minorHAnsi"/>
+              </w:rPr>
+            </w:pPr>
+            <w:r>
+              <w:rPr>
+                <w:rFonts w:cstheme="minorHAnsi"/>
+                <w:color w:val="000000"/>
+              </w:rPr>
+              <w:t>Teaching Assistant</w:t>
+            </w:r>
           </w:p>
         </w:tc>
       </w:tr>
       <w:tr>
         <w:tc>
           <w:tcPr>
-            <w:tcW w:w="4675" w:type="dxa"/>
+            <w:tcW w:w="1705" w:type="dxa"/>
             <w:tcBorders>
               <w:top w:val="single" w:sz="4" w:space="0" w:color="auto"/>
               <w:left w:val="single" w:sz="4" w:space="0" w:color="auto"/>
@@ -527,25 +879,38 @@
         </w:tc>
         <w:tc>
           <w:tcPr>
-            <w:tcW w:w="4675" w:type="dxa"/>
-            <w:tcBorders>
-              <w:top w:val="single" w:sz="4" w:space="0" w:color="auto"/>
-              <w:left w:val="single" w:sz="4" w:space="0" w:color="auto"/>
-              <w:bottom w:val="single" w:sz="4" w:space="0" w:color="auto"/>
-              <w:right w:val="single" w:sz="4" w:space="0" w:color="auto"/>
-            </w:tcBorders>
-          </w:tcPr>
-          <w:p>
-            <w:pPr>
-              <w:spacing w:line="240" w:lineRule="auto"/>
-            </w:pPr>
+            <w:tcW w:w="7645" w:type="dxa"/>
+            <w:tcBorders>
+              <w:top w:val="single" w:sz="4" w:space="0" w:color="auto"/>
+              <w:left w:val="single" w:sz="4" w:space="0" w:color="auto"/>
+              <w:bottom w:val="single" w:sz="4" w:space="0" w:color="auto"/>
+              <w:right w:val="single" w:sz="4" w:space="0" w:color="auto"/>
+            </w:tcBorders>
+          </w:tcPr>
+          <w:p>
+            <w:pPr>
+              <w:tabs>
+                <w:tab w:val="left" w:pos="900"/>
+              </w:tabs>
+              <w:spacing w:line="240" w:lineRule="auto"/>
+              <w:rPr>
+                <w:rFonts w:cstheme="minorHAnsi"/>
+              </w:rPr>
+            </w:pPr>
+            <w:r>
+              <w:rPr>
+                <w:rFonts w:cstheme="minorHAnsi"/>
+                <w:color w:val="000000"/>
+              </w:rPr>
+              <w:t>The TA interacts with the system through the web application.  </w:t>
+            </w:r>
           </w:p>
         </w:tc>
       </w:tr>
       <w:tr>
         <w:tc>
           <w:tcPr>
-            <w:tcW w:w="4675" w:type="dxa"/>
+            <w:tcW w:w="1705" w:type="dxa"/>
             <w:tcBorders>
               <w:top w:val="single" w:sz="4" w:space="0" w:color="auto"/>
               <w:left w:val="single" w:sz="4" w:space="0" w:color="auto"/>
@@ -571,24 +936,57 @@
         </w:tc>
         <w:tc>
           <w:tcPr>
-            <w:tcW w:w="4675" w:type="dxa"/>
-            <w:tcBorders>
-              <w:top w:val="single" w:sz="4" w:space="0" w:color="auto"/>
-              <w:left w:val="single" w:sz="4" w:space="0" w:color="auto"/>
-              <w:bottom w:val="single" w:sz="4" w:space="0" w:color="auto"/>
-              <w:right w:val="single" w:sz="4" w:space="0" w:color="auto"/>
-            </w:tcBorders>
-          </w:tcPr>
-          <w:p>
-            <w:pPr>
-              <w:spacing w:line="240" w:lineRule="auto"/>
-            </w:pPr>
+            <w:tcW w:w="7645" w:type="dxa"/>
+            <w:tcBorders>
+              <w:top w:val="single" w:sz="4" w:space="0" w:color="auto"/>
+              <w:left w:val="single" w:sz="4" w:space="0" w:color="auto"/>
+              <w:bottom w:val="single" w:sz="4" w:space="0" w:color="auto"/>
+              <w:right w:val="single" w:sz="4" w:space="0" w:color="auto"/>
+            </w:tcBorders>
+          </w:tcPr>
+          <w:p>
+            <w:pPr>
+              <w:tabs>
+                <w:tab w:val="left" w:pos="3480"/>
+              </w:tabs>
+              <w:spacing w:line="240" w:lineRule="auto"/>
+              <w:rPr>
+                <w:rFonts w:cstheme="minorHAnsi"/>
+              </w:rPr>
+            </w:pPr>
+            <w:r>
+              <w:rPr>
+                <w:rFonts w:cstheme="minorHAnsi"/>
+                <w:color w:val="000000"/>
+              </w:rPr>
+              <w:t xml:space="preserve">Should only courses and assignments with previously generated reports be navigable in the review </w:t>
+            </w:r>
+            <w:proofErr w:type="spellStart"/>
+            <w:proofErr w:type="gramStart"/>
+            <w:r>
+              <w:rPr>
+                <w:rFonts w:cstheme="minorHAnsi"/>
+                <w:color w:val="000000"/>
+              </w:rPr>
+              <w:t>section?If</w:t>
+            </w:r>
+            <w:proofErr w:type="spellEnd"/>
+            <w:proofErr w:type="gramEnd"/>
+            <w:r>
+              <w:rPr>
+                <w:rFonts w:cstheme="minorHAnsi"/>
+                <w:color w:val="000000"/>
+              </w:rPr>
+              <w:t xml:space="preserve"> not, an option to generate a report for given course/assignment should be presented.</w:t>
+            </w:r>
           </w:p>
         </w:tc>
       </w:tr>
+    </w:tbl>
+    <w:p>
+      <w:bookmarkStart w:id="0" w:name="_GoBack"/>
       <w:bookmarkEnd w:id="0"/>
-    </w:tbl>
-    <w:p/>
+    </w:p>
     <w:sectPr>
       <w:pgSz w:w="12240" w:h="15840"/>
       <w:pgMar w:top="1440" w:right="1440" w:bottom="1440" w:left="1440" w:header="720" w:footer="720" w:gutter="0"/>
@@ -597,6 +995,243 @@
     </w:sectPr>
   </w:body>
 </w:document>
+</file>
+
+<file path=word/numbering.xml><?xml version="1.0" encoding="utf-8"?>
+<w:numbering xmlns:wpc="http://schemas.microsoft.com/office/word/2010/wordprocessingCanvas" xmlns:cx="http://schemas.microsoft.com/office/drawing/2014/chartex" xmlns:cx1="http://schemas.microsoft.com/office/drawing/2015/9/8/chartex" xmlns:cx2="http://schemas.microsoft.com/office/drawing/2015/10/21/chartex" xmlns:cx3="http://schemas.microsoft.com/office/drawing/2016/5/9/chartex" xmlns:cx4="http://schemas.microsoft.com/office/drawing/2016/5/10/chartex" xmlns:cx5="http://schemas.microsoft.com/office/drawing/2016/5/11/chartex" xmlns:cx6="http://schemas.microsoft.com/office/drawing/2016/5/12/chartex" xmlns:cx7="http://schemas.microsoft.com/office/drawing/2016/5/13/chartex" xmlns:cx8="http://schemas.microsoft.com/office/drawing/2016/5/14/chartex" xmlns:mc="http://schemas.openxmlformats.org/markup-compatibility/2006" xmlns:aink="http://schemas.microsoft.com/office/drawing/2016/ink" xmlns:am3d="http://schemas.microsoft.com/office/drawing/2017/model3d" xmlns:o="urn:schemas-microsoft-com:office:office" xmlns:r="http://schemas.openxmlformats.org/officeDocument/2006/relationships" xmlns:m="http://schemas.openxmlformats.org/officeDocument/2006/math" xmlns:v="urn:schemas-microsoft-com:vml" xmlns:wp14="http://schemas.microsoft.com/office/word/2010/wordprocessingDrawing" xmlns:wp="http://schemas.openxmlformats.org/drawingml/2006/wordprocessingDrawing" xmlns:w10="urn:schemas-microsoft-com:office:word" xmlns:w="http://schemas.openxmlformats.org/wordprocessingml/2006/main" xmlns:w14="http://schemas.microsoft.com/office/word/2010/wordml" xmlns:w15="http://schemas.microsoft.com/office/word/2012/wordml" xmlns:w16cid="http://schemas.microsoft.com/office/word/2016/wordml/cid" xmlns:w16se="http://schemas.microsoft.com/office/word/2015/wordml/symex" xmlns:wpg="http://schemas.microsoft.com/office/word/2010/wordprocessingGroup" xmlns:wpi="http://schemas.microsoft.com/office/word/2010/wordprocessingInk" xmlns:wne="http://schemas.microsoft.com/office/word/2006/wordml" xmlns:wps="http://schemas.microsoft.com/office/word/2010/wordprocessingShape" mc:Ignorable="w14 w15 w16se w16cid wp14">
+  <w:abstractNum w:abstractNumId="0" w15:restartNumberingAfterBreak="0">
+    <w:nsid w:val="11C31586"/>
+    <w:multiLevelType w:val="multilevel"/>
+    <w:tmpl w:val="BF7EC60C"/>
+    <w:lvl w:ilvl="0">
+      <w:start w:val="1"/>
+      <w:numFmt w:val="decimal"/>
+      <w:lvlText w:val="%1."/>
+      <w:lvlJc w:val="left"/>
+      <w:pPr>
+        <w:tabs>
+          <w:tab w:val="num" w:pos="720"/>
+        </w:tabs>
+        <w:ind w:left="720" w:hanging="360"/>
+      </w:pPr>
+    </w:lvl>
+    <w:lvl w:ilvl="1" w:tentative="1">
+      <w:start w:val="1"/>
+      <w:numFmt w:val="decimal"/>
+      <w:lvlText w:val="%2."/>
+      <w:lvlJc w:val="left"/>
+      <w:pPr>
+        <w:tabs>
+          <w:tab w:val="num" w:pos="1440"/>
+        </w:tabs>
+        <w:ind w:left="1440" w:hanging="360"/>
+      </w:pPr>
+    </w:lvl>
+    <w:lvl w:ilvl="2" w:tentative="1">
+      <w:start w:val="1"/>
+      <w:numFmt w:val="decimal"/>
+      <w:lvlText w:val="%3."/>
+      <w:lvlJc w:val="left"/>
+      <w:pPr>
+        <w:tabs>
+          <w:tab w:val="num" w:pos="2160"/>
+        </w:tabs>
+        <w:ind w:left="2160" w:hanging="360"/>
+      </w:pPr>
+    </w:lvl>
+    <w:lvl w:ilvl="3" w:tentative="1">
+      <w:start w:val="1"/>
+      <w:numFmt w:val="decimal"/>
+      <w:lvlText w:val="%4."/>
+      <w:lvlJc w:val="left"/>
+      <w:pPr>
+        <w:tabs>
+          <w:tab w:val="num" w:pos="2880"/>
+        </w:tabs>
+        <w:ind w:left="2880" w:hanging="360"/>
+      </w:pPr>
+    </w:lvl>
+    <w:lvl w:ilvl="4" w:tentative="1">
+      <w:start w:val="1"/>
+      <w:numFmt w:val="decimal"/>
+      <w:lvlText w:val="%5."/>
+      <w:lvlJc w:val="left"/>
+      <w:pPr>
+        <w:tabs>
+          <w:tab w:val="num" w:pos="3600"/>
+        </w:tabs>
+        <w:ind w:left="3600" w:hanging="360"/>
+      </w:pPr>
+    </w:lvl>
+    <w:lvl w:ilvl="5" w:tentative="1">
+      <w:start w:val="1"/>
+      <w:numFmt w:val="decimal"/>
+      <w:lvlText w:val="%6."/>
+      <w:lvlJc w:val="left"/>
+      <w:pPr>
+        <w:tabs>
+          <w:tab w:val="num" w:pos="4320"/>
+        </w:tabs>
+        <w:ind w:left="4320" w:hanging="360"/>
+      </w:pPr>
+    </w:lvl>
+    <w:lvl w:ilvl="6" w:tentative="1">
+      <w:start w:val="1"/>
+      <w:numFmt w:val="decimal"/>
+      <w:lvlText w:val="%7."/>
+      <w:lvlJc w:val="left"/>
+      <w:pPr>
+        <w:tabs>
+          <w:tab w:val="num" w:pos="5040"/>
+        </w:tabs>
+        <w:ind w:left="5040" w:hanging="360"/>
+      </w:pPr>
+    </w:lvl>
+    <w:lvl w:ilvl="7" w:tentative="1">
+      <w:start w:val="1"/>
+      <w:numFmt w:val="decimal"/>
+      <w:lvlText w:val="%8."/>
+      <w:lvlJc w:val="left"/>
+      <w:pPr>
+        <w:tabs>
+          <w:tab w:val="num" w:pos="5760"/>
+        </w:tabs>
+        <w:ind w:left="5760" w:hanging="360"/>
+      </w:pPr>
+    </w:lvl>
+    <w:lvl w:ilvl="8" w:tentative="1">
+      <w:start w:val="1"/>
+      <w:numFmt w:val="decimal"/>
+      <w:lvlText w:val="%9."/>
+      <w:lvlJc w:val="left"/>
+      <w:pPr>
+        <w:tabs>
+          <w:tab w:val="num" w:pos="6480"/>
+        </w:tabs>
+        <w:ind w:left="6480" w:hanging="360"/>
+      </w:pPr>
+    </w:lvl>
+  </w:abstractNum>
+  <w:abstractNum w:abstractNumId="1" w15:restartNumberingAfterBreak="0">
+    <w:nsid w:val="761B46AA"/>
+    <w:multiLevelType w:val="multilevel"/>
+    <w:tmpl w:val="3A3C710A"/>
+    <w:lvl w:ilvl="0">
+      <w:start w:val="1"/>
+      <w:numFmt w:val="decimal"/>
+      <w:lvlText w:val="%1."/>
+      <w:lvlJc w:val="left"/>
+      <w:pPr>
+        <w:tabs>
+          <w:tab w:val="num" w:pos="720"/>
+        </w:tabs>
+        <w:ind w:left="720" w:hanging="360"/>
+      </w:pPr>
+    </w:lvl>
+    <w:lvl w:ilvl="1" w:tentative="1">
+      <w:start w:val="1"/>
+      <w:numFmt w:val="decimal"/>
+      <w:lvlText w:val="%2."/>
+      <w:lvlJc w:val="left"/>
+      <w:pPr>
+        <w:tabs>
+          <w:tab w:val="num" w:pos="1440"/>
+        </w:tabs>
+        <w:ind w:left="1440" w:hanging="360"/>
+      </w:pPr>
+    </w:lvl>
+    <w:lvl w:ilvl="2" w:tentative="1">
+      <w:start w:val="1"/>
+      <w:numFmt w:val="decimal"/>
+      <w:lvlText w:val="%3."/>
+      <w:lvlJc w:val="left"/>
+      <w:pPr>
+        <w:tabs>
+          <w:tab w:val="num" w:pos="2160"/>
+        </w:tabs>
+        <w:ind w:left="2160" w:hanging="360"/>
+      </w:pPr>
+    </w:lvl>
+    <w:lvl w:ilvl="3" w:tentative="1">
+      <w:start w:val="1"/>
+      <w:numFmt w:val="decimal"/>
+      <w:lvlText w:val="%4."/>
+      <w:lvlJc w:val="left"/>
+      <w:pPr>
+        <w:tabs>
+          <w:tab w:val="num" w:pos="2880"/>
+        </w:tabs>
+        <w:ind w:left="2880" w:hanging="360"/>
+      </w:pPr>
+    </w:lvl>
+    <w:lvl w:ilvl="4" w:tentative="1">
+      <w:start w:val="1"/>
+      <w:numFmt w:val="decimal"/>
+      <w:lvlText w:val="%5."/>
+      <w:lvlJc w:val="left"/>
+      <w:pPr>
+        <w:tabs>
+          <w:tab w:val="num" w:pos="3600"/>
+        </w:tabs>
+        <w:ind w:left="3600" w:hanging="360"/>
+      </w:pPr>
+    </w:lvl>
+    <w:lvl w:ilvl="5" w:tentative="1">
+      <w:start w:val="1"/>
+      <w:numFmt w:val="decimal"/>
+      <w:lvlText w:val="%6."/>
+      <w:lvlJc w:val="left"/>
+      <w:pPr>
+        <w:tabs>
+          <w:tab w:val="num" w:pos="4320"/>
+        </w:tabs>
+        <w:ind w:left="4320" w:hanging="360"/>
+      </w:pPr>
+    </w:lvl>
+    <w:lvl w:ilvl="6" w:tentative="1">
+      <w:start w:val="1"/>
+      <w:numFmt w:val="decimal"/>
+      <w:lvlText w:val="%7."/>
+      <w:lvlJc w:val="left"/>
+      <w:pPr>
+        <w:tabs>
+          <w:tab w:val="num" w:pos="5040"/>
+        </w:tabs>
+        <w:ind w:left="5040" w:hanging="360"/>
+      </w:pPr>
+    </w:lvl>
+    <w:lvl w:ilvl="7" w:tentative="1">
+      <w:start w:val="1"/>
+      <w:numFmt w:val="decimal"/>
+      <w:lvlText w:val="%8."/>
+      <w:lvlJc w:val="left"/>
+      <w:pPr>
+        <w:tabs>
+          <w:tab w:val="num" w:pos="5760"/>
+        </w:tabs>
+        <w:ind w:left="5760" w:hanging="360"/>
+      </w:pPr>
+    </w:lvl>
+    <w:lvl w:ilvl="8" w:tentative="1">
+      <w:start w:val="1"/>
+      <w:numFmt w:val="decimal"/>
+      <w:lvlText w:val="%9."/>
+      <w:lvlJc w:val="left"/>
+      <w:pPr>
+        <w:tabs>
+          <w:tab w:val="num" w:pos="6480"/>
+        </w:tabs>
+        <w:ind w:left="6480" w:hanging="360"/>
+      </w:pPr>
+    </w:lvl>
+  </w:abstractNum>
+  <w:num w:numId="1">
+    <w:abstractNumId w:val="1"/>
+  </w:num>
+  <w:num w:numId="2">
+    <w:abstractNumId w:val="0"/>
+  </w:num>
+</w:numbering>
 </file>
 
 <file path=word/styles.xml><?xml version="1.0" encoding="utf-8"?>
@@ -1048,6 +1683,21 @@
       </w:tblBorders>
     </w:tblPr>
   </w:style>
+  <w:style w:type="paragraph" w:styleId="NormalWeb">
+    <w:name w:val="Normal (Web)"/>
+    <w:basedOn w:val="Normal"/>
+    <w:uiPriority w:val="99"/>
+    <w:unhideWhenUsed/>
+    <w:rsid w:val="002112C3"/>
+    <w:pPr>
+      <w:spacing w:before="100" w:beforeAutospacing="1" w:after="100" w:afterAutospacing="1" w:line="240" w:lineRule="auto"/>
+    </w:pPr>
+    <w:rPr>
+      <w:rFonts w:ascii="Times New Roman" w:eastAsia="Times New Roman" w:hAnsi="Times New Roman" w:cs="Times New Roman"/>
+      <w:sz w:val="24"/>
+      <w:szCs w:val="24"/>
+    </w:rPr>
+  </w:style>
 </w:styles>
 </file>
 

</xml_diff>